<commit_message>
getting rdy for smdm michigan :)
</commit_message>
<xml_diff>
--- a/Dissertation Proposal/Restructure process/Dissertation Proposal Section Drafts/Combined final draft elements/DUAN_SEAN_DISSERTATION_FINAL.docx
+++ b/Dissertation Proposal/Restructure process/Dissertation Proposal Section Drafts/Combined final draft elements/DUAN_SEAN_DISSERTATION_FINAL.docx
@@ -213,7 +213,10 @@
         <w:jc w:val="center"/>
       </w:pPr>
       <w:r>
-        <w:t>APRIL 2025</w:t>
+        <w:t>MAY</w:t>
+      </w:r>
+      <w:r>
+        <w:t xml:space="preserve"> 2025</w:t>
       </w:r>
     </w:p>
     <w:p>
@@ -386,7 +389,10 @@
         <w:jc w:val="center"/>
       </w:pPr>
       <w:r>
-        <w:t xml:space="preserve">Doctor Richelle </w:t>
+        <w:t>Professor</w:t>
+      </w:r>
+      <w:r>
+        <w:t xml:space="preserve"> Richelle </w:t>
       </w:r>
       <w:r>
         <w:t xml:space="preserve">J. </w:t>
@@ -400,18 +406,12 @@
         <w:jc w:val="center"/>
       </w:pPr>
     </w:p>
-    <w:p>
-      <w:r>
-        <w:lastRenderedPageBreak/>
-        <w:br w:type="page"/>
-      </w:r>
-    </w:p>
+    <w:p/>
     <w:p>
       <w:pPr>
         <w:jc w:val="center"/>
       </w:pPr>
       <w:r>
-        <w:lastRenderedPageBreak/>
         <w:t>DEDICATION</w:t>
       </w:r>
     </w:p>
@@ -421,14 +421,41 @@
       </w:pPr>
     </w:p>
     <w:p>
-      <w:r>
-        <w:t>Placeholder text</w:t>
-      </w:r>
-    </w:p>
-    <w:p>
-      <w:r>
-        <w:br w:type="page"/>
-      </w:r>
+      <w:pPr>
+        <w:ind w:firstLine="720"/>
+      </w:pPr>
+      <w:r>
+        <w:t>I dedicate this dissertation to my deep and abiding love for psychology and statistics. There was a truly deep widening in my horizons when I realized that many of the most important things that people claim in the world are mere matters of perception. There are tools for measuring hot and cold, but there is no thermometer type analog that someone can stick in you and use to measure whether or not you are ‘happy’. If you believe from the bottom of your heart, that you are happy, then you truly are happy!</w:t>
+      </w:r>
+      <w:r>
+        <w:t xml:space="preserve"> For statistics, it was the moment I was able to integrate the idea that axes on a graph are just individual vectors representing information in a data space. </w:t>
+      </w:r>
+      <w:r>
+        <w:t>Next, that each additional added dimension produces more interesting shapes – the third vector provides traditional 3-dimensional rendering, hypothetical higher dimensions become difficult to easily envision. However, the relationships that I started to understand helped me understand what hyperdimensional shapes represent, even if I was unable to easily visualize them.</w:t>
+      </w:r>
+      <w:r>
+        <w:t xml:space="preserve"> I am deeply grateful to science for providing me with the tools to delve into the truth of the world. </w:t>
+      </w:r>
+    </w:p>
+    <w:p>
+      <w:pPr>
+        <w:ind w:firstLine="720"/>
+        <w:sectPr>
+          <w:footerReference w:type="even" r:id="rId11"/>
+          <w:footerReference w:type="default" r:id="rId12"/>
+          <w:footerReference w:type="first" r:id="rId13"/>
+          <w:pgSz w:w="12240" w:h="15840"/>
+          <w:pgMar w:top="1440" w:right="1440" w:bottom="1440" w:left="1440" w:header="720" w:footer="720" w:gutter="0"/>
+          <w:cols w:space="720"/>
+          <w:titlePg/>
+          <w:docGrid w:linePitch="360"/>
+        </w:sectPr>
+      </w:pPr>
+    </w:p>
+    <w:p>
+      <w:pPr>
+        <w:ind w:firstLine="720"/>
+      </w:pPr>
     </w:p>
     <w:p>
       <w:pPr>
@@ -443,7 +470,6 @@
           <w:sz w:val="24"/>
           <w:szCs w:val="24"/>
         </w:rPr>
-        <w:lastRenderedPageBreak/>
         <w:t>ACKNOWLEDGEMENTS</w:t>
       </w:r>
     </w:p>
@@ -459,6 +485,7 @@
     <w:p>
       <w:pPr>
         <w:pStyle w:val="p3"/>
+        <w:ind w:firstLine="0"/>
         <w:rPr>
           <w:sz w:val="24"/>
           <w:szCs w:val="24"/>
@@ -469,12 +496,205 @@
           <w:sz w:val="24"/>
           <w:szCs w:val="24"/>
         </w:rPr>
-        <w:t>Placeholder Text</w:t>
-      </w:r>
-    </w:p>
-    <w:p>
-      <w:r>
-        <w:br w:type="page"/>
+        <w:tab/>
+        <w:t>I can write whatever I want here – and what I want to write is a statement of immense gratitude to a great deal of people. Starting at the top; Victoria A. Shaffer. I am unbelievably grateful that you took a big swing and allowed a quirky guy like me into your lab. You supported me a lot, materially, academically, emotionally, and more.</w:t>
+      </w:r>
+      <w:r>
+        <w:rPr>
+          <w:sz w:val="24"/>
+          <w:szCs w:val="24"/>
+        </w:rPr>
+        <w:t xml:space="preserve"> I am so glad that you believed that I could go the whole way from the start and helped me cross the finish line. </w:t>
+      </w:r>
+      <w:r>
+        <w:rPr>
+          <w:sz w:val="24"/>
+          <w:szCs w:val="24"/>
+        </w:rPr>
+        <w:t xml:space="preserve">I love you, Victoria A. Shaffer!! </w:t>
+      </w:r>
+      <w:r>
+        <w:rPr>
+          <w:sz w:val="24"/>
+          <w:szCs w:val="24"/>
+        </w:rPr>
+        <w:t>We did it</w:t>
+      </w:r>
+      <w:r>
+        <w:rPr>
+          <w:sz w:val="24"/>
+          <w:szCs w:val="24"/>
+        </w:rPr>
+        <w:t>!</w:t>
+      </w:r>
+      <w:r>
+        <w:rPr>
+          <w:sz w:val="24"/>
+          <w:szCs w:val="24"/>
+        </w:rPr>
+        <w:t>!</w:t>
+      </w:r>
+      <w:r>
+        <w:rPr>
+          <w:sz w:val="24"/>
+          <w:szCs w:val="24"/>
+        </w:rPr>
+        <w:t xml:space="preserve"> Next, I would like to thank Dr. Lori Thombs – You are the reason that my favorite number is 8. You are the person who helped me discover my love for statistics again after having to push through some very difficult academic challenges. I wish you nothing but the best, and hope that you enjoy a long and happy, extremely high-quality life. </w:t>
+      </w:r>
+      <w:r>
+        <w:rPr>
+          <w:sz w:val="24"/>
+          <w:szCs w:val="24"/>
+        </w:rPr>
+        <w:t xml:space="preserve"> </w:t>
+      </w:r>
+      <w:r>
+        <w:rPr>
+          <w:sz w:val="24"/>
+          <w:szCs w:val="24"/>
+        </w:rPr>
+        <w:t>Dr. Chris Wikle – I also have to make sure you get your due respect. You put up with a lot of my problems and helped me solve a lot more. I really respect the time you made for me in your office hours, and I’m glad that we got to see the Chiefs win *three* championships while I was in school.</w:t>
+      </w:r>
+      <w:r>
+        <w:rPr>
+          <w:sz w:val="24"/>
+          <w:szCs w:val="24"/>
+        </w:rPr>
+        <w:t xml:space="preserve"> </w:t>
+      </w:r>
+      <w:r>
+        <w:rPr>
+          <w:sz w:val="24"/>
+          <w:szCs w:val="24"/>
+        </w:rPr>
+        <w:t xml:space="preserve">Dr. Ken Sheldon – Extremely “Happy” to have had you in my academic career for such a long time. The positive psychology and motivation course I took with you (on my own dime, mind you!) as a ‘non-degree’ seeking student helped me immensely. First, it put me back on the right track with regards </w:t>
+      </w:r>
+      <w:proofErr w:type="gramStart"/>
+      <w:r>
+        <w:rPr>
+          <w:sz w:val="24"/>
+          <w:szCs w:val="24"/>
+        </w:rPr>
+        <w:t>of</w:t>
+      </w:r>
+      <w:proofErr w:type="gramEnd"/>
+      <w:r>
+        <w:rPr>
+          <w:sz w:val="24"/>
+          <w:szCs w:val="24"/>
+        </w:rPr>
+        <w:t xml:space="preserve"> having a direct goal to strike out for and excel at (I got an A!)</w:t>
+      </w:r>
+      <w:r>
+        <w:rPr>
+          <w:sz w:val="24"/>
+          <w:szCs w:val="24"/>
+        </w:rPr>
+        <w:t>,</w:t>
+      </w:r>
+      <w:r>
+        <w:rPr>
+          <w:sz w:val="24"/>
+          <w:szCs w:val="24"/>
+        </w:rPr>
+        <w:t xml:space="preserve"> it directly </w:t>
+      </w:r>
+      <w:r>
+        <w:rPr>
+          <w:sz w:val="24"/>
+          <w:szCs w:val="24"/>
+        </w:rPr>
+        <w:t xml:space="preserve">helped me improve my applications to graduate school (showing that I could handle graduate level coursework was a huge plus), and I literally used the class credit I obtained from taking the course on its own to qualify for my MA and PhDs here. Also, I </w:t>
+      </w:r>
+      <w:proofErr w:type="gramStart"/>
+      <w:r>
+        <w:rPr>
+          <w:sz w:val="24"/>
+          <w:szCs w:val="24"/>
+        </w:rPr>
+        <w:t>credit</w:t>
+      </w:r>
+      <w:proofErr w:type="gramEnd"/>
+      <w:r>
+        <w:rPr>
+          <w:sz w:val="24"/>
+          <w:szCs w:val="24"/>
+        </w:rPr>
+        <w:t xml:space="preserve"> you </w:t>
+      </w:r>
+      <w:proofErr w:type="gramStart"/>
+      <w:r>
+        <w:rPr>
+          <w:sz w:val="24"/>
+          <w:szCs w:val="24"/>
+        </w:rPr>
+        <w:t>with</w:t>
+      </w:r>
+      <w:proofErr w:type="gramEnd"/>
+      <w:r>
+        <w:rPr>
+          <w:sz w:val="24"/>
+          <w:szCs w:val="24"/>
+        </w:rPr>
+        <w:t xml:space="preserve"> introducing me to gratefulness exercises, which improve my life enormously every day. </w:t>
+      </w:r>
+      <w:r>
+        <w:rPr>
+          <w:sz w:val="24"/>
+          <w:szCs w:val="24"/>
+        </w:rPr>
+        <w:t>Ben Spears – You lit the way ahead of me, being an excellent example of how a graduate student could finish a PhD and not lose their head, ALWAYS carry two spears. Ethan Jain Washburn – Infinity value statistical lecturing and a sturdy wall to bounce ideas off of, also our similarities really were comforting and helped me learn from you a lot! Nathan Cotner – Giga emotional support and lots of spotting in the gym</w:t>
+      </w:r>
+      <w:r>
+        <w:rPr>
+          <w:sz w:val="24"/>
+          <w:szCs w:val="24"/>
+        </w:rPr>
+        <w:t xml:space="preserve">, also excellent conversation partner. </w:t>
+      </w:r>
+      <w:r>
+        <w:rPr>
+          <w:sz w:val="24"/>
+          <w:szCs w:val="24"/>
+        </w:rPr>
+        <w:t xml:space="preserve">Cullen Breedlove – It is also great to have a friend who is so successful in many of the traditional pursuits of life, as well as someone who deeply tries to understand me and helps me understand the world in turn. </w:t>
+      </w:r>
+      <w:r>
+        <w:rPr>
+          <w:sz w:val="24"/>
+          <w:szCs w:val="24"/>
+        </w:rPr>
+        <w:t>Dongsheng Duan and Yongping Yue – I love you both so much! Thank you for raising me and always supporting me to achieve my dreams.</w:t>
+      </w:r>
+      <w:r>
+        <w:rPr>
+          <w:sz w:val="24"/>
+          <w:szCs w:val="24"/>
+        </w:rPr>
+        <w:t xml:space="preserve"> Scipio Africanus (the cat) – You are literally the cutest cat I’ve ever seen in the world; I didn’t initially think I was a cat person, but you utterly stole my heart with your kitty cuteness.</w:t>
+      </w:r>
+      <w:r>
+        <w:rPr>
+          <w:sz w:val="24"/>
+          <w:szCs w:val="24"/>
+        </w:rPr>
+        <w:t xml:space="preserve"> I’m sure there’s people I’m forgetting to </w:t>
+      </w:r>
+      <w:proofErr w:type="gramStart"/>
+      <w:r>
+        <w:rPr>
+          <w:sz w:val="24"/>
+          <w:szCs w:val="24"/>
+        </w:rPr>
+        <w:t>thank</w:t>
+      </w:r>
+      <w:proofErr w:type="gramEnd"/>
+      <w:r>
+        <w:rPr>
+          <w:sz w:val="24"/>
+          <w:szCs w:val="24"/>
+        </w:rPr>
+        <w:t>, but you all know who you are, and everyone important to me deserves at least some small part of my success.</w:t>
       </w:r>
     </w:p>
     <w:sdt>
@@ -4282,33 +4502,6 @@
     </w:sdt>
     <w:p>
       <w:pPr>
-        <w:pStyle w:val="Heading1"/>
-        <w:spacing w:line="480" w:lineRule="auto"/>
-        <w:rPr>
-          <w:sz w:val="32"/>
-          <w:szCs w:val="36"/>
-        </w:rPr>
-      </w:pPr>
-    </w:p>
-    <w:p>
-      <w:pPr>
-        <w:pStyle w:val="Heading1"/>
-        <w:spacing w:line="480" w:lineRule="auto"/>
-        <w:rPr>
-          <w:sz w:val="32"/>
-          <w:szCs w:val="36"/>
-        </w:rPr>
-      </w:pPr>
-      <w:r>
-        <w:rPr>
-          <w:sz w:val="32"/>
-          <w:szCs w:val="36"/>
-        </w:rPr>
-        <w:br w:type="page"/>
-      </w:r>
-    </w:p>
-    <w:p>
-      <w:pPr>
         <w:tabs>
           <w:tab w:val="left" w:pos="8100"/>
         </w:tabs>
@@ -4372,6 +4565,16 @@
     <w:p>
       <w:pPr>
         <w:spacing w:line="480" w:lineRule="auto"/>
+        <w:sectPr>
+          <w:headerReference w:type="first" r:id="rId14"/>
+          <w:footerReference w:type="first" r:id="rId15"/>
+          <w:pgSz w:w="12240" w:h="15840"/>
+          <w:pgMar w:top="1440" w:right="1440" w:bottom="1440" w:left="1440" w:header="720" w:footer="720" w:gutter="0"/>
+          <w:pgNumType w:fmt="lowerRoman" w:start="2"/>
+          <w:cols w:space="720"/>
+          <w:titlePg/>
+          <w:docGrid w:linePitch="360"/>
+        </w:sectPr>
       </w:pPr>
       <w:r>
         <w:tab/>
@@ -7794,6 +7997,7 @@
                 <w:rFonts w:eastAsia="Calibri" w:cstheme="minorHAnsi"/>
                 <w:szCs w:val="24"/>
               </w:rPr>
+              <w:lastRenderedPageBreak/>
               <w:t>Table 1 - Data expressed as mean (SD)</w:t>
             </w:r>
           </w:p>
@@ -9206,7 +9410,6 @@
           <w:noProof/>
           <w:szCs w:val="24"/>
         </w:rPr>
-        <w:lastRenderedPageBreak/>
         <w:drawing>
           <wp:anchor distT="0" distB="0" distL="114300" distR="114300" simplePos="0" relativeHeight="251661312" behindDoc="0" locked="0" layoutInCell="1" allowOverlap="1" wp14:anchorId="087219F7" wp14:editId="1C5AC11F">
             <wp:simplePos x="0" y="0"/>
@@ -9233,7 +9436,7 @@
                     </pic:cNvPicPr>
                   </pic:nvPicPr>
                   <pic:blipFill>
-                    <a:blip r:embed="rId11">
+                    <a:blip r:embed="rId16">
                       <a:extLst>
                         <a:ext uri="{28A0092B-C50C-407E-A947-70E740481C1C}">
                           <a14:useLocalDpi xmlns:a14="http://schemas.microsoft.com/office/drawing/2010/main" val="0"/>
@@ -15401,7 +15604,7 @@
       <w:r>
         <w:t xml:space="preserve">, 100661. </w:t>
       </w:r>
-      <w:hyperlink r:id="rId12" w:history="1">
+      <w:hyperlink r:id="rId17" w:history="1">
         <w:r>
           <w:rPr>
             <w:rStyle w:val="Hyperlink"/>
@@ -15496,7 +15699,7 @@
       <w:r>
         <w:t xml:space="preserve">(4), 441–451. </w:t>
       </w:r>
-      <w:hyperlink r:id="rId13" w:history="1">
+      <w:hyperlink r:id="rId18" w:history="1">
         <w:r>
           <w:rPr>
             <w:rStyle w:val="Hyperlink"/>
@@ -15542,7 +15745,7 @@
       <w:r>
         <w:t xml:space="preserve">(1), 21–34. </w:t>
       </w:r>
-      <w:hyperlink r:id="rId14" w:history="1">
+      <w:hyperlink r:id="rId19" w:history="1">
         <w:r>
           <w:rPr>
             <w:rStyle w:val="Hyperlink"/>
@@ -15584,7 +15787,7 @@
       <w:r>
         <w:t xml:space="preserve">(9), 1–70. </w:t>
       </w:r>
-      <w:hyperlink r:id="rId15" w:history="1">
+      <w:hyperlink r:id="rId20" w:history="1">
         <w:r>
           <w:rPr>
             <w:rStyle w:val="Hyperlink"/>
@@ -15630,7 +15833,7 @@
       <w:r>
         <w:t xml:space="preserve">(4), 428–451. </w:t>
       </w:r>
-      <w:hyperlink r:id="rId16" w:history="1">
+      <w:hyperlink r:id="rId21" w:history="1">
         <w:r>
           <w:rPr>
             <w:rStyle w:val="Hyperlink"/>
@@ -15663,7 +15866,7 @@
       <w:r>
         <w:t xml:space="preserve">(4), 566–586. </w:t>
       </w:r>
-      <w:hyperlink r:id="rId17" w:history="1">
+      <w:hyperlink r:id="rId22" w:history="1">
         <w:r>
           <w:rPr>
             <w:rStyle w:val="Hyperlink"/>
@@ -15696,7 +15899,7 @@
       <w:r>
         <w:t xml:space="preserve">(9), 927–940. </w:t>
       </w:r>
-      <w:hyperlink r:id="rId18" w:history="1">
+      <w:hyperlink r:id="rId23" w:history="1">
         <w:r>
           <w:rPr>
             <w:rStyle w:val="Hyperlink"/>
@@ -15729,7 +15932,7 @@
       <w:r>
         <w:t xml:space="preserve">(1), 28–38. </w:t>
       </w:r>
-      <w:hyperlink r:id="rId19" w:history="1">
+      <w:hyperlink r:id="rId24" w:history="1">
         <w:r>
           <w:rPr>
             <w:rStyle w:val="Hyperlink"/>
@@ -15762,7 +15965,7 @@
       <w:r>
         <w:t xml:space="preserve">(5), 1032–1043. </w:t>
       </w:r>
-      <w:hyperlink r:id="rId20" w:history="1">
+      <w:hyperlink r:id="rId25" w:history="1">
         <w:r>
           <w:rPr>
             <w:rStyle w:val="Hyperlink"/>
@@ -15785,7 +15988,7 @@
       <w:r>
         <w:t xml:space="preserve"> (pp. 104–119). SAGE Publications, Inc. </w:t>
       </w:r>
-      <w:hyperlink r:id="rId21" w:history="1">
+      <w:hyperlink r:id="rId26" w:history="1">
         <w:r>
           <w:rPr>
             <w:rStyle w:val="Hyperlink"/>
@@ -15809,7 +16012,7 @@
       <w:r>
         <w:t xml:space="preserve">. </w:t>
       </w:r>
-      <w:hyperlink r:id="rId22" w:history="1">
+      <w:hyperlink r:id="rId27" w:history="1">
         <w:r>
           <w:rPr>
             <w:rStyle w:val="Hyperlink"/>
@@ -15857,7 +16060,7 @@
       <w:r>
         <w:t xml:space="preserve">(2), 167–182. </w:t>
       </w:r>
-      <w:hyperlink r:id="rId23" w:history="1">
+      <w:hyperlink r:id="rId28" w:history="1">
         <w:r>
           <w:rPr>
             <w:rStyle w:val="Hyperlink"/>
@@ -15890,7 +16093,7 @@
       <w:r>
         <w:t xml:space="preserve">(1), 44–49. </w:t>
       </w:r>
-      <w:hyperlink r:id="rId24" w:history="1">
+      <w:hyperlink r:id="rId29" w:history="1">
         <w:r>
           <w:rPr>
             <w:rStyle w:val="Hyperlink"/>
@@ -15923,7 +16126,7 @@
       <w:r>
         <w:t xml:space="preserve">(1), 75–91. </w:t>
       </w:r>
-      <w:hyperlink r:id="rId25" w:history="1">
+      <w:hyperlink r:id="rId30" w:history="1">
         <w:r>
           <w:rPr>
             <w:rStyle w:val="Hyperlink"/>
@@ -15956,7 +16159,7 @@
       <w:r>
         <w:t xml:space="preserve">(11), 1461–1476. </w:t>
       </w:r>
-      <w:hyperlink r:id="rId26" w:history="1">
+      <w:hyperlink r:id="rId31" w:history="1">
         <w:r>
           <w:rPr>
             <w:rStyle w:val="Hyperlink"/>
@@ -15989,7 +16192,7 @@
       <w:r>
         <w:t xml:space="preserve">(2), 490–511. </w:t>
       </w:r>
-      <w:hyperlink r:id="rId27" w:history="1">
+      <w:hyperlink r:id="rId32" w:history="1">
         <w:r>
           <w:rPr>
             <w:rStyle w:val="Hyperlink"/>
@@ -16030,7 +16233,7 @@
       <w:r>
         <w:t xml:space="preserve">(1), 345–374. </w:t>
       </w:r>
-      <w:hyperlink r:id="rId28" w:history="1">
+      <w:hyperlink r:id="rId33" w:history="1">
         <w:r>
           <w:rPr>
             <w:rStyle w:val="Hyperlink"/>
@@ -16063,7 +16266,7 @@
       <w:r>
         <w:t xml:space="preserve">(8), 807–810. </w:t>
       </w:r>
-      <w:hyperlink r:id="rId29" w:history="1">
+      <w:hyperlink r:id="rId34" w:history="1">
         <w:r>
           <w:rPr>
             <w:rStyle w:val="Hyperlink"/>
@@ -16096,7 +16299,7 @@
       <w:r>
         <w:t xml:space="preserve">(11), 130. </w:t>
       </w:r>
-      <w:hyperlink r:id="rId30" w:history="1">
+      <w:hyperlink r:id="rId35" w:history="1">
         <w:r>
           <w:rPr>
             <w:rStyle w:val="Hyperlink"/>
@@ -16129,7 +16332,7 @@
       <w:r>
         <w:t xml:space="preserve">(6), 1191–1201. </w:t>
       </w:r>
-      <w:hyperlink r:id="rId31" w:history="1">
+      <w:hyperlink r:id="rId36" w:history="1">
         <w:r>
           <w:rPr>
             <w:rStyle w:val="Hyperlink"/>
@@ -16162,7 +16365,7 @@
       <w:r>
         <w:t xml:space="preserve">(3), 629–636. </w:t>
       </w:r>
-      <w:hyperlink r:id="rId32" w:history="1">
+      <w:hyperlink r:id="rId37" w:history="1">
         <w:r>
           <w:rPr>
             <w:rStyle w:val="Hyperlink"/>
@@ -16185,7 +16388,7 @@
       <w:r>
         <w:t xml:space="preserve">. </w:t>
       </w:r>
-      <w:hyperlink r:id="rId33" w:history="1">
+      <w:hyperlink r:id="rId38" w:history="1">
         <w:r>
           <w:rPr>
             <w:rStyle w:val="Hyperlink"/>
@@ -16263,7 +16466,7 @@
       <w:r>
         <w:t xml:space="preserve">(5), 433–454. </w:t>
       </w:r>
-      <w:hyperlink r:id="rId34" w:history="1">
+      <w:hyperlink r:id="rId39" w:history="1">
         <w:r>
           <w:rPr>
             <w:rStyle w:val="Hyperlink"/>
@@ -16296,7 +16499,7 @@
       <w:r>
         <w:t xml:space="preserve">(9), 1021–1034. </w:t>
       </w:r>
-      <w:hyperlink r:id="rId35" w:history="1">
+      <w:hyperlink r:id="rId40" w:history="1">
         <w:r>
           <w:rPr>
             <w:rStyle w:val="Hyperlink"/>
@@ -16329,7 +16532,7 @@
       <w:r>
         <w:t xml:space="preserve">(1). </w:t>
       </w:r>
-      <w:hyperlink r:id="rId36" w:history="1">
+      <w:hyperlink r:id="rId41" w:history="1">
         <w:r>
           <w:rPr>
             <w:rStyle w:val="Hyperlink"/>
@@ -16370,7 +16573,7 @@
       <w:r>
         <w:t xml:space="preserve">(4), 1149–1160. </w:t>
       </w:r>
-      <w:hyperlink r:id="rId37" w:history="1">
+      <w:hyperlink r:id="rId42" w:history="1">
         <w:r>
           <w:rPr>
             <w:rStyle w:val="Hyperlink"/>
@@ -16411,7 +16614,7 @@
       <w:r>
         <w:t xml:space="preserve">(2), 175–191. </w:t>
       </w:r>
-      <w:hyperlink r:id="rId38" w:history="1">
+      <w:hyperlink r:id="rId43" w:history="1">
         <w:r>
           <w:rPr>
             <w:rStyle w:val="Hyperlink"/>
@@ -16459,7 +16662,7 @@
       <w:r>
         <w:t xml:space="preserve">(5), 1087–1101. </w:t>
       </w:r>
-      <w:hyperlink r:id="rId39" w:history="1">
+      <w:hyperlink r:id="rId44" w:history="1">
         <w:r>
           <w:rPr>
             <w:rStyle w:val="Hyperlink"/>
@@ -16492,7 +16695,7 @@
       <w:r>
         <w:t xml:space="preserve">(10106), 2012–2014. </w:t>
       </w:r>
-      <w:hyperlink r:id="rId40" w:history="1">
+      <w:hyperlink r:id="rId45" w:history="1">
         <w:r>
           <w:rPr>
             <w:rStyle w:val="Hyperlink"/>
@@ -16515,7 +16718,7 @@
       <w:r>
         <w:t xml:space="preserve"> [Dataset]. Harvard Dataverse. </w:t>
       </w:r>
-      <w:hyperlink r:id="rId41" w:history="1">
+      <w:hyperlink r:id="rId46" w:history="1">
         <w:r>
           <w:rPr>
             <w:rStyle w:val="Hyperlink"/>
@@ -16633,7 +16836,7 @@
       <w:r>
         <w:t xml:space="preserve">(Suppl1), W5-63-W5-73. </w:t>
       </w:r>
-      <w:hyperlink r:id="rId42" w:history="1">
+      <w:hyperlink r:id="rId47" w:history="1">
         <w:r>
           <w:rPr>
             <w:rStyle w:val="Hyperlink"/>
@@ -16666,7 +16869,7 @@
       <w:r>
         <w:t xml:space="preserve">(3), 197–205. </w:t>
       </w:r>
-      <w:hyperlink r:id="rId43" w:history="1">
+      <w:hyperlink r:id="rId48" w:history="1">
         <w:r>
           <w:rPr>
             <w:rStyle w:val="Hyperlink"/>
@@ -16707,7 +16910,7 @@
       <w:r>
         <w:t xml:space="preserve">(6), 594–601. </w:t>
       </w:r>
-      <w:hyperlink r:id="rId44" w:history="1">
+      <w:hyperlink r:id="rId49" w:history="1">
         <w:r>
           <w:rPr>
             <w:rStyle w:val="Hyperlink"/>
@@ -16740,7 +16943,7 @@
       <w:r>
         <w:t xml:space="preserve">(3), 319–335. </w:t>
       </w:r>
-      <w:hyperlink r:id="rId45" w:history="1">
+      <w:hyperlink r:id="rId50" w:history="1">
         <w:r>
           <w:rPr>
             <w:rStyle w:val="Hyperlink"/>
@@ -16773,7 +16976,7 @@
       <w:r>
         <w:t xml:space="preserve">(4), 244–268. </w:t>
       </w:r>
-      <w:hyperlink r:id="rId46" w:history="1">
+      <w:hyperlink r:id="rId51" w:history="1">
         <w:r>
           <w:rPr>
             <w:rStyle w:val="Hyperlink"/>
@@ -16806,7 +17009,7 @@
       <w:r>
         <w:t xml:space="preserve">, 265–271. </w:t>
       </w:r>
-      <w:hyperlink r:id="rId47" w:history="1">
+      <w:hyperlink r:id="rId52" w:history="1">
         <w:r>
           <w:rPr>
             <w:rStyle w:val="Hyperlink"/>
@@ -16855,7 +17058,7 @@
       <w:r>
         <w:t xml:space="preserve">(11), 1125–1128. </w:t>
       </w:r>
-      <w:hyperlink r:id="rId48" w:history="1">
+      <w:hyperlink r:id="rId53" w:history="1">
         <w:r>
           <w:rPr>
             <w:rStyle w:val="Hyperlink"/>
@@ -16926,7 +17129,7 @@
       <w:r>
         <w:t xml:space="preserve">(3), 125–128. </w:t>
       </w:r>
-      <w:hyperlink r:id="rId49" w:history="1">
+      <w:hyperlink r:id="rId54" w:history="1">
         <w:r>
           <w:rPr>
             <w:rStyle w:val="Hyperlink"/>
@@ -16990,7 +17193,7 @@
       <w:r>
         <w:t xml:space="preserve">(1), 63–88. </w:t>
       </w:r>
-      <w:hyperlink r:id="rId50" w:history="1">
+      <w:hyperlink r:id="rId55" w:history="1">
         <w:r>
           <w:rPr>
             <w:rStyle w:val="Hyperlink"/>
@@ -17036,7 +17239,7 @@
       <w:r>
         <w:t xml:space="preserve">(3), 433–449. </w:t>
       </w:r>
-      <w:hyperlink r:id="rId51" w:history="1">
+      <w:hyperlink r:id="rId56" w:history="1">
         <w:r>
           <w:rPr>
             <w:rStyle w:val="Hyperlink"/>
@@ -17090,7 +17293,7 @@
       <w:r>
         <w:t xml:space="preserve">(2), 83–109. </w:t>
       </w:r>
-      <w:hyperlink r:id="rId52" w:history="1">
+      <w:hyperlink r:id="rId57" w:history="1">
         <w:r>
           <w:rPr>
             <w:rStyle w:val="Hyperlink"/>
@@ -17152,7 +17355,7 @@
       <w:r>
         <w:t xml:space="preserve">(1), 15–28. </w:t>
       </w:r>
-      <w:hyperlink r:id="rId53" w:history="1">
+      <w:hyperlink r:id="rId58" w:history="1">
         <w:r>
           <w:rPr>
             <w:rStyle w:val="Hyperlink"/>
@@ -17185,7 +17388,7 @@
       <w:r>
         <w:t xml:space="preserve">(1), 13681. </w:t>
       </w:r>
-      <w:hyperlink r:id="rId54" w:history="1">
+      <w:hyperlink r:id="rId59" w:history="1">
         <w:r>
           <w:rPr>
             <w:rStyle w:val="Hyperlink"/>
@@ -17218,7 +17421,7 @@
       <w:r>
         <w:t xml:space="preserve">(1), 115–132. </w:t>
       </w:r>
-      <w:hyperlink r:id="rId55" w:history="1">
+      <w:hyperlink r:id="rId60" w:history="1">
         <w:r>
           <w:rPr>
             <w:rStyle w:val="Hyperlink"/>
@@ -17251,7 +17454,7 @@
       <w:r>
         <w:t xml:space="preserve">(4), 317–336. </w:t>
       </w:r>
-      <w:hyperlink r:id="rId56" w:history="1">
+      <w:hyperlink r:id="rId61" w:history="1">
         <w:r>
           <w:rPr>
             <w:rStyle w:val="Hyperlink"/>
@@ -17292,7 +17495,7 @@
       <w:r>
         <w:t xml:space="preserve">(1), 21. </w:t>
       </w:r>
-      <w:hyperlink r:id="rId57" w:history="1">
+      <w:hyperlink r:id="rId62" w:history="1">
         <w:r>
           <w:rPr>
             <w:rStyle w:val="Hyperlink"/>
@@ -17345,7 +17548,7 @@
       <w:r>
         <w:t xml:space="preserve"> (1st ed., pp. 1–19). Wiley. </w:t>
       </w:r>
-      <w:hyperlink r:id="rId58" w:history="1">
+      <w:hyperlink r:id="rId63" w:history="1">
         <w:r>
           <w:rPr>
             <w:rStyle w:val="Hyperlink"/>
@@ -17432,7 +17635,7 @@
       <w:r>
         <w:t xml:space="preserve">(2–3), 228–235. </w:t>
       </w:r>
-      <w:hyperlink r:id="rId59" w:history="1">
+      <w:hyperlink r:id="rId64" w:history="1">
         <w:r>
           <w:rPr>
             <w:rStyle w:val="Hyperlink"/>
@@ -17478,7 +17681,7 @@
       <w:r>
         <w:t xml:space="preserve">(10), 1024. </w:t>
       </w:r>
-      <w:hyperlink r:id="rId60" w:history="1">
+      <w:hyperlink r:id="rId65" w:history="1">
         <w:r>
           <w:rPr>
             <w:rStyle w:val="Hyperlink"/>
@@ -17510,7 +17713,7 @@
       <w:r>
         <w:t xml:space="preserve"> (0 ed., pp. 165–208). Routledge. </w:t>
       </w:r>
-      <w:hyperlink r:id="rId61" w:history="1">
+      <w:hyperlink r:id="rId66" w:history="1">
         <w:r>
           <w:rPr>
             <w:rStyle w:val="Hyperlink"/>
@@ -17533,7 +17736,7 @@
       <w:r>
         <w:t xml:space="preserve"> (Vol. 19, pp. 123–205). Elsevier. </w:t>
       </w:r>
-      <w:hyperlink r:id="rId62" w:history="1">
+      <w:hyperlink r:id="rId67" w:history="1">
         <w:r>
           <w:rPr>
             <w:rStyle w:val="Hyperlink"/>
@@ -17556,7 +17759,7 @@
       <w:r>
         <w:t xml:space="preserve"> (1st ed.). Psychology Press. </w:t>
       </w:r>
-      <w:hyperlink r:id="rId63" w:history="1">
+      <w:hyperlink r:id="rId68" w:history="1">
         <w:r>
           <w:rPr>
             <w:rStyle w:val="Hyperlink"/>
@@ -17653,7 +17856,7 @@
       <w:r>
         <w:t xml:space="preserve">(4), 291–324. </w:t>
       </w:r>
-      <w:hyperlink r:id="rId64" w:history="1">
+      <w:hyperlink r:id="rId69" w:history="1">
         <w:r>
           <w:rPr>
             <w:rStyle w:val="Hyperlink"/>
@@ -17694,7 +17897,7 @@
       <w:r>
         <w:t xml:space="preserve">(2), 541–553. </w:t>
       </w:r>
-      <w:hyperlink r:id="rId65" w:history="1">
+      <w:hyperlink r:id="rId70" w:history="1">
         <w:r>
           <w:rPr>
             <w:rStyle w:val="Hyperlink"/>
@@ -17727,7 +17930,7 @@
       <w:r>
         <w:t xml:space="preserve">(2), 229–234. </w:t>
       </w:r>
-      <w:hyperlink r:id="rId66" w:history="1">
+      <w:hyperlink r:id="rId71" w:history="1">
         <w:r>
           <w:rPr>
             <w:rStyle w:val="Hyperlink"/>
@@ -17760,7 +17963,7 @@
       <w:r>
         <w:t xml:space="preserve">(3), 218–221. </w:t>
       </w:r>
-      <w:hyperlink r:id="rId67" w:history="1">
+      <w:hyperlink r:id="rId72" w:history="1">
         <w:r>
           <w:rPr>
             <w:rStyle w:val="Hyperlink"/>
@@ -17801,7 +18004,7 @@
       <w:r>
         <w:t xml:space="preserve">(Suppl1), W5-289-W5-302. </w:t>
       </w:r>
-      <w:hyperlink r:id="rId68" w:history="1">
+      <w:hyperlink r:id="rId73" w:history="1">
         <w:r>
           <w:rPr>
             <w:rStyle w:val="Hyperlink"/>
@@ -17842,7 +18045,7 @@
       <w:r>
         <w:t xml:space="preserve">(1), 115–124. </w:t>
       </w:r>
-      <w:hyperlink r:id="rId69" w:history="1">
+      <w:hyperlink r:id="rId74" w:history="1">
         <w:r>
           <w:rPr>
             <w:rStyle w:val="Hyperlink"/>
@@ -17875,7 +18078,7 @@
       <w:r>
         <w:t xml:space="preserve">(4), 273–296. </w:t>
       </w:r>
-      <w:hyperlink r:id="rId70" w:history="1">
+      <w:hyperlink r:id="rId75" w:history="1">
         <w:r>
           <w:rPr>
             <w:rStyle w:val="Hyperlink"/>
@@ -17914,7 +18117,7 @@
       <w:r>
         <w:t xml:space="preserve">(4), 267–281. </w:t>
       </w:r>
-      <w:hyperlink r:id="rId71" w:history="1">
+      <w:hyperlink r:id="rId76" w:history="1">
         <w:r>
           <w:rPr>
             <w:rStyle w:val="Hyperlink"/>
@@ -17952,7 +18155,7 @@
       <w:r>
         <w:t xml:space="preserve">(1), 29–54. </w:t>
       </w:r>
-      <w:hyperlink r:id="rId72" w:history="1">
+      <w:hyperlink r:id="rId77" w:history="1">
         <w:r>
           <w:rPr>
             <w:rStyle w:val="Hyperlink"/>
@@ -17980,7 +18183,7 @@
       <w:r>
         <w:t xml:space="preserve">. </w:t>
       </w:r>
-      <w:hyperlink r:id="rId73" w:history="1">
+      <w:hyperlink r:id="rId78" w:history="1">
         <w:r>
           <w:rPr>
             <w:rStyle w:val="Hyperlink"/>
@@ -18018,7 +18221,7 @@
       <w:r>
         <w:t xml:space="preserve">(6), 895–917. </w:t>
       </w:r>
-      <w:hyperlink r:id="rId74" w:history="1">
+      <w:hyperlink r:id="rId79" w:history="1">
         <w:r>
           <w:rPr>
             <w:rStyle w:val="Hyperlink"/>
@@ -18076,7 +18279,7 @@
       <w:r>
         <w:t xml:space="preserve">(S1), 95–110. </w:t>
       </w:r>
-      <w:hyperlink r:id="rId75" w:history="1">
+      <w:hyperlink r:id="rId80" w:history="1">
         <w:r>
           <w:rPr>
             <w:rStyle w:val="Hyperlink"/>
@@ -18114,7 +18317,7 @@
       <w:r>
         <w:t xml:space="preserve">, 41–44. </w:t>
       </w:r>
-      <w:hyperlink r:id="rId76" w:history="1">
+      <w:hyperlink r:id="rId81" w:history="1">
         <w:r>
           <w:rPr>
             <w:rStyle w:val="Hyperlink"/>
@@ -18152,7 +18355,7 @@
       <w:r>
         <w:t xml:space="preserve">(1), 9–13. </w:t>
       </w:r>
-      <w:hyperlink r:id="rId77" w:history="1">
+      <w:hyperlink r:id="rId82" w:history="1">
         <w:r>
           <w:rPr>
             <w:rStyle w:val="Hyperlink"/>
@@ -18185,7 +18388,7 @@
       <w:r>
         <w:t xml:space="preserve">(4), e836–e843. </w:t>
       </w:r>
-      <w:hyperlink r:id="rId78" w:history="1">
+      <w:hyperlink r:id="rId83" w:history="1">
         <w:r>
           <w:rPr>
             <w:rStyle w:val="Hyperlink"/>
@@ -18276,7 +18479,7 @@
       <w:r>
         <w:t xml:space="preserve">(2), 149–159. </w:t>
       </w:r>
-      <w:hyperlink r:id="rId79" w:history="1">
+      <w:hyperlink r:id="rId84" w:history="1">
         <w:r>
           <w:rPr>
             <w:rStyle w:val="Hyperlink"/>
@@ -18364,7 +18567,7 @@
       <w:r>
         <w:t xml:space="preserve">(16), 8565. </w:t>
       </w:r>
-      <w:hyperlink r:id="rId80" w:history="1">
+      <w:hyperlink r:id="rId85" w:history="1">
         <w:r>
           <w:rPr>
             <w:rStyle w:val="Hyperlink"/>
@@ -18397,7 +18600,7 @@
       <w:r>
         <w:t xml:space="preserve">(4157), 1124–1131. </w:t>
       </w:r>
-      <w:hyperlink r:id="rId81" w:history="1">
+      <w:hyperlink r:id="rId86" w:history="1">
         <w:r>
           <w:rPr>
             <w:rStyle w:val="Hyperlink"/>
@@ -18430,7 +18633,7 @@
       <w:r>
         <w:t xml:space="preserve">, 271–283. </w:t>
       </w:r>
-      <w:hyperlink r:id="rId82" w:history="1">
+      <w:hyperlink r:id="rId87" w:history="1">
         <w:r>
           <w:rPr>
             <w:rStyle w:val="Hyperlink"/>
@@ -18471,7 +18674,7 @@
       <w:r>
         <w:t xml:space="preserve">(6), 438–454. </w:t>
       </w:r>
-      <w:hyperlink r:id="rId83" w:history="1">
+      <w:hyperlink r:id="rId88" w:history="1">
         <w:r>
           <w:rPr>
             <w:rStyle w:val="Hyperlink"/>
@@ -18528,7 +18731,7 @@
       <w:r>
         <w:t xml:space="preserve">(3), 431–447. </w:t>
       </w:r>
-      <w:hyperlink r:id="rId84" w:history="1">
+      <w:hyperlink r:id="rId89" w:history="1">
         <w:r>
           <w:rPr>
             <w:rStyle w:val="Hyperlink"/>
@@ -18561,7 +18764,7 @@
       <w:r>
         <w:t xml:space="preserve">(4), 300–306. </w:t>
       </w:r>
-      <w:hyperlink r:id="rId85" w:history="1">
+      <w:hyperlink r:id="rId90" w:history="1">
         <w:r>
           <w:rPr>
             <w:rStyle w:val="Hyperlink"/>
@@ -18602,7 +18805,7 @@
       <w:r>
         <w:t xml:space="preserve">(4), 481–491. </w:t>
       </w:r>
-      <w:hyperlink r:id="rId86" w:history="1">
+      <w:hyperlink r:id="rId91" w:history="1">
         <w:r>
           <w:rPr>
             <w:rStyle w:val="Hyperlink"/>
@@ -18659,7 +18862,7 @@
       <w:r>
         <w:t xml:space="preserve">(1). </w:t>
       </w:r>
-      <w:hyperlink r:id="rId87" w:history="1">
+      <w:hyperlink r:id="rId92" w:history="1">
         <w:r>
           <w:rPr>
             <w:rStyle w:val="Hyperlink"/>
@@ -18692,7 +18895,7 @@
       <w:r>
         <w:t xml:space="preserve">(2), 215–227. </w:t>
       </w:r>
-      <w:hyperlink r:id="rId88" w:history="1">
+      <w:hyperlink r:id="rId93" w:history="1">
         <w:r>
           <w:rPr>
             <w:rStyle w:val="Hyperlink"/>
@@ -18733,7 +18936,7 @@
       <w:r>
         <w:t xml:space="preserve">(9), 1059–1063. </w:t>
       </w:r>
-      <w:hyperlink r:id="rId89" w:history="1">
+      <w:hyperlink r:id="rId94" w:history="1">
         <w:r>
           <w:rPr>
             <w:rStyle w:val="Hyperlink"/>
@@ -18756,7 +18959,7 @@
       <w:r>
         <w:t xml:space="preserve">. World Health Organization. </w:t>
       </w:r>
-      <w:hyperlink r:id="rId90" w:history="1">
+      <w:hyperlink r:id="rId95" w:history="1">
         <w:r>
           <w:rPr>
             <w:rStyle w:val="Hyperlink"/>
@@ -19257,7 +19460,7 @@
         </w:rPr>
         <w:lastRenderedPageBreak/>
         <w:drawing>
-          <wp:inline distT="0" distB="0" distL="0" distR="0" wp14:anchorId="3578B7FA" wp14:editId="5CE8F3D8">
+          <wp:inline distT="0" distB="0" distL="0" distR="0" wp14:anchorId="3578B7FA" wp14:editId="10E16CD9">
             <wp:extent cx="5932805" cy="2113915"/>
             <wp:effectExtent l="0" t="0" r="0" b="635"/>
             <wp:docPr id="174948303" name="Picture 2"/>
@@ -19274,7 +19477,7 @@
                     </pic:cNvPicPr>
                   </pic:nvPicPr>
                   <pic:blipFill>
-                    <a:blip r:embed="rId91" cstate="print">
+                    <a:blip r:embed="rId96" cstate="print">
                       <a:extLst>
                         <a:ext uri="{28A0092B-C50C-407E-A947-70E740481C1C}">
                           <a14:useLocalDpi xmlns:a14="http://schemas.microsoft.com/office/drawing/2010/main" val="0"/>
@@ -19318,7 +19521,7 @@
           <w:noProof/>
         </w:rPr>
         <w:drawing>
-          <wp:inline distT="0" distB="0" distL="0" distR="0" wp14:anchorId="4DEAAD01" wp14:editId="45CCCD33">
+          <wp:inline distT="0" distB="0" distL="0" distR="0" wp14:anchorId="4DEAAD01" wp14:editId="44191257">
             <wp:extent cx="5939790" cy="1741170"/>
             <wp:effectExtent l="0" t="0" r="3810" b="0"/>
             <wp:docPr id="1771988288" name="Picture 3"/>
@@ -19335,7 +19538,7 @@
                     </pic:cNvPicPr>
                   </pic:nvPicPr>
                   <pic:blipFill>
-                    <a:blip r:embed="rId92" cstate="print">
+                    <a:blip r:embed="rId97" cstate="print">
                       <a:extLst>
                         <a:ext uri="{28A0092B-C50C-407E-A947-70E740481C1C}">
                           <a14:useLocalDpi xmlns:a14="http://schemas.microsoft.com/office/drawing/2010/main" val="0"/>
@@ -19397,7 +19600,7 @@
                     </pic:cNvPicPr>
                   </pic:nvPicPr>
                   <pic:blipFill>
-                    <a:blip r:embed="rId93" cstate="print">
+                    <a:blip r:embed="rId98" cstate="print">
                       <a:extLst>
                         <a:ext uri="{28A0092B-C50C-407E-A947-70E740481C1C}">
                           <a14:useLocalDpi xmlns:a14="http://schemas.microsoft.com/office/drawing/2010/main" val="0"/>
@@ -19440,7 +19643,7 @@
           <w:noProof/>
         </w:rPr>
         <w:drawing>
-          <wp:inline distT="0" distB="0" distL="0" distR="0" wp14:anchorId="19BCDA66" wp14:editId="5ACEACEC">
+          <wp:inline distT="0" distB="0" distL="0" distR="0" wp14:anchorId="19BCDA66" wp14:editId="5D84A0C8">
             <wp:extent cx="6570053" cy="1375258"/>
             <wp:effectExtent l="0" t="0" r="2540" b="0"/>
             <wp:docPr id="402092963" name="Picture 6"/>
@@ -19457,7 +19660,7 @@
                     </pic:cNvPicPr>
                   </pic:nvPicPr>
                   <pic:blipFill>
-                    <a:blip r:embed="rId94" cstate="print">
+                    <a:blip r:embed="rId99" cstate="print">
                       <a:extLst>
                         <a:ext uri="{28A0092B-C50C-407E-A947-70E740481C1C}">
                           <a14:useLocalDpi xmlns:a14="http://schemas.microsoft.com/office/drawing/2010/main" val="0"/>
@@ -19500,7 +19703,7 @@
           <w:noProof/>
         </w:rPr>
         <w:drawing>
-          <wp:inline distT="0" distB="0" distL="0" distR="0" wp14:anchorId="100CF4D4" wp14:editId="1F10991D">
+          <wp:inline distT="0" distB="0" distL="0" distR="0" wp14:anchorId="100CF4D4" wp14:editId="59AD0423">
             <wp:extent cx="5932805" cy="577850"/>
             <wp:effectExtent l="0" t="0" r="0" b="0"/>
             <wp:docPr id="1380279329" name="Picture 7"/>
@@ -19517,7 +19720,7 @@
                     </pic:cNvPicPr>
                   </pic:nvPicPr>
                   <pic:blipFill>
-                    <a:blip r:embed="rId95" cstate="print">
+                    <a:blip r:embed="rId100" cstate="print">
                       <a:extLst>
                         <a:ext uri="{28A0092B-C50C-407E-A947-70E740481C1C}">
                           <a14:useLocalDpi xmlns:a14="http://schemas.microsoft.com/office/drawing/2010/main" val="0"/>
@@ -19578,7 +19781,7 @@
                     </pic:cNvPicPr>
                   </pic:nvPicPr>
                   <pic:blipFill>
-                    <a:blip r:embed="rId96">
+                    <a:blip r:embed="rId101">
                       <a:extLst>
                         <a:ext uri="{28A0092B-C50C-407E-A947-70E740481C1C}">
                           <a14:useLocalDpi xmlns:a14="http://schemas.microsoft.com/office/drawing/2010/main" val="0"/>
@@ -19631,7 +19834,7 @@
                     </pic:cNvPicPr>
                   </pic:nvPicPr>
                   <pic:blipFill>
-                    <a:blip r:embed="rId97">
+                    <a:blip r:embed="rId102">
                       <a:extLst>
                         <a:ext uri="{28A0092B-C50C-407E-A947-70E740481C1C}">
                           <a14:useLocalDpi xmlns:a14="http://schemas.microsoft.com/office/drawing/2010/main" val="0"/>
@@ -19684,7 +19887,7 @@
                     </pic:cNvPicPr>
                   </pic:nvPicPr>
                   <pic:blipFill>
-                    <a:blip r:embed="rId98">
+                    <a:blip r:embed="rId103">
                       <a:extLst>
                         <a:ext uri="{28A0092B-C50C-407E-A947-70E740481C1C}">
                           <a14:useLocalDpi xmlns:a14="http://schemas.microsoft.com/office/drawing/2010/main" val="0"/>
@@ -19737,7 +19940,7 @@
                     </pic:cNvPicPr>
                   </pic:nvPicPr>
                   <pic:blipFill>
-                    <a:blip r:embed="rId99">
+                    <a:blip r:embed="rId104">
                       <a:extLst>
                         <a:ext uri="{28A0092B-C50C-407E-A947-70E740481C1C}">
                           <a14:useLocalDpi xmlns:a14="http://schemas.microsoft.com/office/drawing/2010/main" val="0"/>
@@ -19791,7 +19994,7 @@
                     </pic:cNvPicPr>
                   </pic:nvPicPr>
                   <pic:blipFill>
-                    <a:blip r:embed="rId100">
+                    <a:blip r:embed="rId105">
                       <a:extLst>
                         <a:ext uri="{28A0092B-C50C-407E-A947-70E740481C1C}">
                           <a14:useLocalDpi xmlns:a14="http://schemas.microsoft.com/office/drawing/2010/main" val="0"/>
@@ -19844,7 +20047,7 @@
                     </pic:cNvPicPr>
                   </pic:nvPicPr>
                   <pic:blipFill>
-                    <a:blip r:embed="rId101">
+                    <a:blip r:embed="rId106">
                       <a:extLst>
                         <a:ext uri="{28A0092B-C50C-407E-A947-70E740481C1C}">
                           <a14:useLocalDpi xmlns:a14="http://schemas.microsoft.com/office/drawing/2010/main" val="0"/>
@@ -19897,7 +20100,7 @@
                     </pic:cNvPicPr>
                   </pic:nvPicPr>
                   <pic:blipFill>
-                    <a:blip r:embed="rId102">
+                    <a:blip r:embed="rId107">
                       <a:extLst>
                         <a:ext uri="{28A0092B-C50C-407E-A947-70E740481C1C}">
                           <a14:useLocalDpi xmlns:a14="http://schemas.microsoft.com/office/drawing/2010/main" val="0"/>
@@ -19950,7 +20153,7 @@
                     </pic:cNvPicPr>
                   </pic:nvPicPr>
                   <pic:blipFill>
-                    <a:blip r:embed="rId103">
+                    <a:blip r:embed="rId108">
                       <a:extLst>
                         <a:ext uri="{28A0092B-C50C-407E-A947-70E740481C1C}">
                           <a14:useLocalDpi xmlns:a14="http://schemas.microsoft.com/office/drawing/2010/main" val="0"/>
@@ -20011,7 +20214,7 @@
                     </pic:cNvPicPr>
                   </pic:nvPicPr>
                   <pic:blipFill>
-                    <a:blip r:embed="rId104">
+                    <a:blip r:embed="rId109">
                       <a:extLst>
                         <a:ext uri="{28A0092B-C50C-407E-A947-70E740481C1C}">
                           <a14:useLocalDpi xmlns:a14="http://schemas.microsoft.com/office/drawing/2010/main" val="0"/>
@@ -20064,7 +20267,7 @@
                     </pic:cNvPicPr>
                   </pic:nvPicPr>
                   <pic:blipFill>
-                    <a:blip r:embed="rId105">
+                    <a:blip r:embed="rId110">
                       <a:extLst>
                         <a:ext uri="{28A0092B-C50C-407E-A947-70E740481C1C}">
                           <a14:useLocalDpi xmlns:a14="http://schemas.microsoft.com/office/drawing/2010/main" val="0"/>
@@ -20118,7 +20321,7 @@
                     </pic:cNvPicPr>
                   </pic:nvPicPr>
                   <pic:blipFill>
-                    <a:blip r:embed="rId106">
+                    <a:blip r:embed="rId111">
                       <a:extLst>
                         <a:ext uri="{28A0092B-C50C-407E-A947-70E740481C1C}">
                           <a14:useLocalDpi xmlns:a14="http://schemas.microsoft.com/office/drawing/2010/main" val="0"/>
@@ -20171,7 +20374,7 @@
                     </pic:cNvPicPr>
                   </pic:nvPicPr>
                   <pic:blipFill>
-                    <a:blip r:embed="rId107">
+                    <a:blip r:embed="rId112">
                       <a:extLst>
                         <a:ext uri="{28A0092B-C50C-407E-A947-70E740481C1C}">
                           <a14:useLocalDpi xmlns:a14="http://schemas.microsoft.com/office/drawing/2010/main" val="0"/>
@@ -22167,7 +22370,7 @@
                     </pic:cNvPicPr>
                   </pic:nvPicPr>
                   <pic:blipFill>
-                    <a:blip r:embed="rId108">
+                    <a:blip r:embed="rId113">
                       <a:extLst>
                         <a:ext uri="{28A0092B-C50C-407E-A947-70E740481C1C}">
                           <a14:useLocalDpi xmlns:a14="http://schemas.microsoft.com/office/drawing/2010/main" val="0"/>
@@ -22228,7 +22431,7 @@
                     </pic:cNvPicPr>
                   </pic:nvPicPr>
                   <pic:blipFill>
-                    <a:blip r:embed="rId109">
+                    <a:blip r:embed="rId114">
                       <a:extLst>
                         <a:ext uri="{28A0092B-C50C-407E-A947-70E740481C1C}">
                           <a14:useLocalDpi xmlns:a14="http://schemas.microsoft.com/office/drawing/2010/main" val="0"/>
@@ -22288,7 +22491,7 @@
                     </pic:cNvPicPr>
                   </pic:nvPicPr>
                   <pic:blipFill>
-                    <a:blip r:embed="rId110">
+                    <a:blip r:embed="rId115">
                       <a:extLst>
                         <a:ext uri="{28A0092B-C50C-407E-A947-70E740481C1C}">
                           <a14:useLocalDpi xmlns:a14="http://schemas.microsoft.com/office/drawing/2010/main" val="0"/>
@@ -22763,7 +22966,7 @@
                     </pic:cNvPicPr>
                   </pic:nvPicPr>
                   <pic:blipFill>
-                    <a:blip r:embed="rId111">
+                    <a:blip r:embed="rId116">
                       <a:extLst>
                         <a:ext uri="{28A0092B-C50C-407E-A947-70E740481C1C}">
                           <a14:useLocalDpi xmlns:a14="http://schemas.microsoft.com/office/drawing/2010/main" val="0"/>
@@ -22904,7 +23107,7 @@
                     </pic:cNvPicPr>
                   </pic:nvPicPr>
                   <pic:blipFill>
-                    <a:blip r:embed="rId112">
+                    <a:blip r:embed="rId117">
                       <a:extLst>
                         <a:ext uri="{28A0092B-C50C-407E-A947-70E740481C1C}">
                           <a14:useLocalDpi xmlns:a14="http://schemas.microsoft.com/office/drawing/2010/main" val="0"/>
@@ -23861,7 +24064,7 @@
           <w:noProof/>
         </w:rPr>
         <w:drawing>
-          <wp:inline distT="0" distB="0" distL="0" distR="0" wp14:anchorId="78ABBEE1" wp14:editId="5E41D837">
+          <wp:inline distT="0" distB="0" distL="0" distR="0" wp14:anchorId="78ABBEE1" wp14:editId="13AFC88A">
             <wp:extent cx="5932805" cy="2113915"/>
             <wp:effectExtent l="0" t="0" r="0" b="635"/>
             <wp:docPr id="967572318" name="Picture 2" descr="A screenshot of a survey&#10;&#10;AI-generated content may be incorrect."/>
@@ -23878,7 +24081,7 @@
                     </pic:cNvPicPr>
                   </pic:nvPicPr>
                   <pic:blipFill>
-                    <a:blip r:embed="rId91" cstate="print">
+                    <a:blip r:embed="rId96" cstate="print">
                       <a:extLst>
                         <a:ext uri="{28A0092B-C50C-407E-A947-70E740481C1C}">
                           <a14:useLocalDpi xmlns:a14="http://schemas.microsoft.com/office/drawing/2010/main" val="0"/>
@@ -23922,7 +24125,7 @@
           <w:noProof/>
         </w:rPr>
         <w:drawing>
-          <wp:inline distT="0" distB="0" distL="0" distR="0" wp14:anchorId="370431C7" wp14:editId="7E88B983">
+          <wp:inline distT="0" distB="0" distL="0" distR="0" wp14:anchorId="370431C7" wp14:editId="0E55FBF6">
             <wp:extent cx="5939790" cy="1741170"/>
             <wp:effectExtent l="0" t="0" r="3810" b="0"/>
             <wp:docPr id="1941954564" name="Picture 3" descr="A group of black dots&#10;&#10;AI-generated content may be incorrect."/>
@@ -23939,7 +24142,7 @@
                     </pic:cNvPicPr>
                   </pic:nvPicPr>
                   <pic:blipFill>
-                    <a:blip r:embed="rId92" cstate="print">
+                    <a:blip r:embed="rId97" cstate="print">
                       <a:extLst>
                         <a:ext uri="{28A0092B-C50C-407E-A947-70E740481C1C}">
                           <a14:useLocalDpi xmlns:a14="http://schemas.microsoft.com/office/drawing/2010/main" val="0"/>
@@ -24001,7 +24204,7 @@
                     </pic:cNvPicPr>
                   </pic:nvPicPr>
                   <pic:blipFill>
-                    <a:blip r:embed="rId108">
+                    <a:blip r:embed="rId113">
                       <a:extLst>
                         <a:ext uri="{28A0092B-C50C-407E-A947-70E740481C1C}">
                           <a14:useLocalDpi xmlns:a14="http://schemas.microsoft.com/office/drawing/2010/main" val="0"/>
@@ -24061,7 +24264,7 @@
                     </pic:cNvPicPr>
                   </pic:nvPicPr>
                   <pic:blipFill>
-                    <a:blip r:embed="rId109">
+                    <a:blip r:embed="rId114">
                       <a:extLst>
                         <a:ext uri="{28A0092B-C50C-407E-A947-70E740481C1C}">
                           <a14:useLocalDpi xmlns:a14="http://schemas.microsoft.com/office/drawing/2010/main" val="0"/>
@@ -24122,7 +24325,7 @@
                     </pic:cNvPicPr>
                   </pic:nvPicPr>
                   <pic:blipFill>
-                    <a:blip r:embed="rId110">
+                    <a:blip r:embed="rId115">
                       <a:extLst>
                         <a:ext uri="{28A0092B-C50C-407E-A947-70E740481C1C}">
                           <a14:useLocalDpi xmlns:a14="http://schemas.microsoft.com/office/drawing/2010/main" val="0"/>
@@ -24872,7 +25075,7 @@
                     </pic:cNvPicPr>
                   </pic:nvPicPr>
                   <pic:blipFill>
-                    <a:blip r:embed="rId113">
+                    <a:blip r:embed="rId118">
                       <a:extLst>
                         <a:ext uri="{28A0092B-C50C-407E-A947-70E740481C1C}">
                           <a14:useLocalDpi xmlns:a14="http://schemas.microsoft.com/office/drawing/2010/main" val="0"/>
@@ -24941,7 +25144,7 @@
                     </pic:cNvPicPr>
                   </pic:nvPicPr>
                   <pic:blipFill>
-                    <a:blip r:embed="rId114">
+                    <a:blip r:embed="rId119">
                       <a:extLst>
                         <a:ext uri="{28A0092B-C50C-407E-A947-70E740481C1C}">
                           <a14:useLocalDpi xmlns:a14="http://schemas.microsoft.com/office/drawing/2010/main" val="0"/>
@@ -25011,7 +25214,7 @@
                     </pic:cNvPicPr>
                   </pic:nvPicPr>
                   <pic:blipFill>
-                    <a:blip r:embed="rId115">
+                    <a:blip r:embed="rId120">
                       <a:extLst>
                         <a:ext uri="{28A0092B-C50C-407E-A947-70E740481C1C}">
                           <a14:useLocalDpi xmlns:a14="http://schemas.microsoft.com/office/drawing/2010/main" val="0"/>
@@ -25139,9 +25342,79 @@
     </w:p>
     <w:p>
       <w:r>
-        <w:t>THIS IS PLACEHOLDER TEXT, I WILL WRITE A VITA LATER</w:t>
-      </w:r>
-      <w:r>
+        <w:t>Sean Xiaohao Duan</w:t>
+      </w:r>
+      <w:r>
+        <w:t xml:space="preserve"> was born in </w:t>
+      </w:r>
+      <w:r>
+        <w:t xml:space="preserve">Lanzhou, China. He then immigrated with his mother and father to America – First to Pennsylvania, then to Iowa, then Missouri. </w:t>
+      </w:r>
+      <w:r>
+        <w:t xml:space="preserve">He loves to read, think critically about human decision making, and build/test statistical models. </w:t>
+      </w:r>
+      <w:r>
+        <w:t>He</w:t>
+      </w:r>
+      <w:r>
+        <w:t xml:space="preserve"> received </w:t>
+      </w:r>
+      <w:r>
+        <w:t>his</w:t>
+      </w:r>
+      <w:r>
+        <w:t xml:space="preserve"> </w:t>
+      </w:r>
+      <w:r>
+        <w:t>bachelor’s degree in biology and psychology</w:t>
+      </w:r>
+      <w:r>
+        <w:t xml:space="preserve">, two </w:t>
+      </w:r>
+      <w:r>
+        <w:t>master’s degrees in psychology</w:t>
+      </w:r>
+      <w:r>
+        <w:t xml:space="preserve"> and </w:t>
+      </w:r>
+      <w:r>
+        <w:t>s</w:t>
+      </w:r>
+      <w:r>
+        <w:t xml:space="preserve">tatistics, and a PhD </w:t>
+      </w:r>
+      <w:r>
+        <w:t>in quantitative psychology</w:t>
+      </w:r>
+      <w:r>
+        <w:t>, all at the University of Missouri-Columbia</w:t>
+      </w:r>
+      <w:r>
+        <w:t>, in Columbia, MO</w:t>
+      </w:r>
+      <w:r>
+        <w:t xml:space="preserve">. </w:t>
+      </w:r>
+      <w:r>
+        <w:t xml:space="preserve">Here, he was </w:t>
+      </w:r>
+      <w:r>
+        <w:t>gifted with</w:t>
+      </w:r>
+      <w:r>
+        <w:t xml:space="preserve"> his cat, Scipio Africanus.</w:t>
+      </w:r>
+    </w:p>
+    <w:p>
+      <w:pPr>
+        <w:rPr>
+          <w:color w:val="000000" w:themeColor="text1"/>
+        </w:rPr>
+      </w:pPr>
+      <w:r>
+        <w:rPr>
+          <w:color w:val="000000"/>
+        </w:rPr>
         <w:t xml:space="preserve"> </w:t>
       </w:r>
     </w:p>
@@ -25160,10 +25433,11 @@
     </w:p>
     <w:p/>
     <w:sectPr>
-      <w:footerReference w:type="even" r:id="rId116"/>
-      <w:footerReference w:type="default" r:id="rId117"/>
+      <w:headerReference w:type="first" r:id="rId121"/>
+      <w:footerReference w:type="first" r:id="rId122"/>
       <w:pgSz w:w="12240" w:h="15840"/>
       <w:pgMar w:top="1440" w:right="1440" w:bottom="1440" w:left="1440" w:header="720" w:footer="720" w:gutter="0"/>
+      <w:pgNumType w:start="1"/>
       <w:cols w:space="720"/>
       <w:titlePg/>
       <w:docGrid w:linePitch="360"/>
@@ -25251,55 +25525,70 @@
 
 <file path=word/footer2.xml><?xml version="1.0" encoding="utf-8"?>
 <w:ftr xmlns:wpc="http://schemas.microsoft.com/office/word/2010/wordprocessingCanvas" xmlns:cx="http://schemas.microsoft.com/office/drawing/2014/chartex" xmlns:cx1="http://schemas.microsoft.com/office/drawing/2015/9/8/chartex" xmlns:cx2="http://schemas.microsoft.com/office/drawing/2015/10/21/chartex" xmlns:cx3="http://schemas.microsoft.com/office/drawing/2016/5/9/chartex" xmlns:cx4="http://schemas.microsoft.com/office/drawing/2016/5/10/chartex" xmlns:cx5="http://schemas.microsoft.com/office/drawing/2016/5/11/chartex" xmlns:cx6="http://schemas.microsoft.com/office/drawing/2016/5/12/chartex" xmlns:cx7="http://schemas.microsoft.com/office/drawing/2016/5/13/chartex" xmlns:cx8="http://schemas.microsoft.com/office/drawing/2016/5/14/chartex" xmlns:mc="http://schemas.openxmlformats.org/markup-compatibility/2006" xmlns:aink="http://schemas.microsoft.com/office/drawing/2016/ink" xmlns:am3d="http://schemas.microsoft.com/office/drawing/2017/model3d" xmlns:o="urn:schemas-microsoft-com:office:office" xmlns:oel="http://schemas.microsoft.com/office/2019/extlst" xmlns:r="http://schemas.openxmlformats.org/officeDocument/2006/relationships" xmlns:m="http://schemas.openxmlformats.org/officeDocument/2006/math" xmlns:v="urn:schemas-microsoft-com:vml" xmlns:wp14="http://schemas.microsoft.com/office/word/2010/wordprocessingDrawing" xmlns:wp="http://schemas.openxmlformats.org/drawingml/2006/wordprocessingDrawing" xmlns:w10="urn:schemas-microsoft-com:office:word" xmlns:w="http://schemas.openxmlformats.org/wordprocessingml/2006/main" xmlns:w14="http://schemas.microsoft.com/office/word/2010/wordml" xmlns:w15="http://schemas.microsoft.com/office/word/2012/wordml" xmlns:w16cex="http://schemas.microsoft.com/office/word/2018/wordml/cex" xmlns:w16cid="http://schemas.microsoft.com/office/word/2016/wordml/cid" xmlns:w16="http://schemas.microsoft.com/office/word/2018/wordml" xmlns:w16du="http://schemas.microsoft.com/office/word/2023/wordml/word16du" xmlns:w16sdtdh="http://schemas.microsoft.com/office/word/2020/wordml/sdtdatahash" xmlns:w16sdtfl="http://schemas.microsoft.com/office/word/2024/wordml/sdtformatlock" xmlns:w16se="http://schemas.microsoft.com/office/word/2015/wordml/symex" xmlns:wpg="http://schemas.microsoft.com/office/word/2010/wordprocessingGroup" xmlns:wpi="http://schemas.microsoft.com/office/word/2010/wordprocessingInk" xmlns:wne="http://schemas.microsoft.com/office/word/2006/wordml" xmlns:wps="http://schemas.microsoft.com/office/word/2010/wordprocessingShape" mc:Ignorable="w14 w15 w16se w16cid w16 w16cex w16sdtdh w16sdtfl w16du wp14">
+  <w:p>
+    <w:pPr>
+      <w:pStyle w:val="Footer"/>
+      <w:ind w:right="360"/>
+    </w:pPr>
+  </w:p>
+</w:ftr>
+</file>
+
+<file path=word/footer3.xml><?xml version="1.0" encoding="utf-8"?>
+<w:ftr xmlns:wpc="http://schemas.microsoft.com/office/word/2010/wordprocessingCanvas" xmlns:cx="http://schemas.microsoft.com/office/drawing/2014/chartex" xmlns:cx1="http://schemas.microsoft.com/office/drawing/2015/9/8/chartex" xmlns:cx2="http://schemas.microsoft.com/office/drawing/2015/10/21/chartex" xmlns:cx3="http://schemas.microsoft.com/office/drawing/2016/5/9/chartex" xmlns:cx4="http://schemas.microsoft.com/office/drawing/2016/5/10/chartex" xmlns:cx5="http://schemas.microsoft.com/office/drawing/2016/5/11/chartex" xmlns:cx6="http://schemas.microsoft.com/office/drawing/2016/5/12/chartex" xmlns:cx7="http://schemas.microsoft.com/office/drawing/2016/5/13/chartex" xmlns:cx8="http://schemas.microsoft.com/office/drawing/2016/5/14/chartex" xmlns:mc="http://schemas.openxmlformats.org/markup-compatibility/2006" xmlns:aink="http://schemas.microsoft.com/office/drawing/2016/ink" xmlns:am3d="http://schemas.microsoft.com/office/drawing/2017/model3d" xmlns:o="urn:schemas-microsoft-com:office:office" xmlns:oel="http://schemas.microsoft.com/office/2019/extlst" xmlns:r="http://schemas.openxmlformats.org/officeDocument/2006/relationships" xmlns:m="http://schemas.openxmlformats.org/officeDocument/2006/math" xmlns:v="urn:schemas-microsoft-com:vml" xmlns:wp14="http://schemas.microsoft.com/office/word/2010/wordprocessingDrawing" xmlns:wp="http://schemas.openxmlformats.org/drawingml/2006/wordprocessingDrawing" xmlns:w10="urn:schemas-microsoft-com:office:word" xmlns:w="http://schemas.openxmlformats.org/wordprocessingml/2006/main" xmlns:w14="http://schemas.microsoft.com/office/word/2010/wordml" xmlns:w15="http://schemas.microsoft.com/office/word/2012/wordml" xmlns:w16cex="http://schemas.microsoft.com/office/word/2018/wordml/cex" xmlns:w16cid="http://schemas.microsoft.com/office/word/2016/wordml/cid" xmlns:w16="http://schemas.microsoft.com/office/word/2018/wordml" xmlns:w16du="http://schemas.microsoft.com/office/word/2023/wordml/word16du" xmlns:w16sdtdh="http://schemas.microsoft.com/office/word/2020/wordml/sdtdatahash" xmlns:w16sdtfl="http://schemas.microsoft.com/office/word/2024/wordml/sdtformatlock" xmlns:w16se="http://schemas.microsoft.com/office/word/2015/wordml/symex" xmlns:wpg="http://schemas.microsoft.com/office/word/2010/wordprocessingGroup" xmlns:wpi="http://schemas.microsoft.com/office/word/2010/wordprocessingInk" xmlns:wne="http://schemas.microsoft.com/office/word/2006/wordml" xmlns:wps="http://schemas.microsoft.com/office/word/2010/wordprocessingShape" mc:Ignorable="w14 w15 w16se w16cid w16 w16cex w16sdtdh w16sdtfl w16du wp14">
+  <w:p>
+    <w:pPr>
+      <w:pStyle w:val="Footer"/>
+      <w:jc w:val="right"/>
+    </w:pPr>
+  </w:p>
+  <w:p>
+    <w:pPr>
+      <w:pStyle w:val="Footer"/>
+    </w:pPr>
+  </w:p>
+</w:ftr>
+</file>
+
+<file path=word/footer4.xml><?xml version="1.0" encoding="utf-8"?>
+<w:ftr xmlns:wpc="http://schemas.microsoft.com/office/word/2010/wordprocessingCanvas" xmlns:cx="http://schemas.microsoft.com/office/drawing/2014/chartex" xmlns:cx1="http://schemas.microsoft.com/office/drawing/2015/9/8/chartex" xmlns:cx2="http://schemas.microsoft.com/office/drawing/2015/10/21/chartex" xmlns:cx3="http://schemas.microsoft.com/office/drawing/2016/5/9/chartex" xmlns:cx4="http://schemas.microsoft.com/office/drawing/2016/5/10/chartex" xmlns:cx5="http://schemas.microsoft.com/office/drawing/2016/5/11/chartex" xmlns:cx6="http://schemas.microsoft.com/office/drawing/2016/5/12/chartex" xmlns:cx7="http://schemas.microsoft.com/office/drawing/2016/5/13/chartex" xmlns:cx8="http://schemas.microsoft.com/office/drawing/2016/5/14/chartex" xmlns:mc="http://schemas.openxmlformats.org/markup-compatibility/2006" xmlns:aink="http://schemas.microsoft.com/office/drawing/2016/ink" xmlns:am3d="http://schemas.microsoft.com/office/drawing/2017/model3d" xmlns:o="urn:schemas-microsoft-com:office:office" xmlns:oel="http://schemas.microsoft.com/office/2019/extlst" xmlns:r="http://schemas.openxmlformats.org/officeDocument/2006/relationships" xmlns:m="http://schemas.openxmlformats.org/officeDocument/2006/math" xmlns:v="urn:schemas-microsoft-com:vml" xmlns:wp14="http://schemas.microsoft.com/office/word/2010/wordprocessingDrawing" xmlns:wp="http://schemas.openxmlformats.org/drawingml/2006/wordprocessingDrawing" xmlns:w10="urn:schemas-microsoft-com:office:word" xmlns:w="http://schemas.openxmlformats.org/wordprocessingml/2006/main" xmlns:w14="http://schemas.microsoft.com/office/word/2010/wordml" xmlns:w15="http://schemas.microsoft.com/office/word/2012/wordml" xmlns:w16cex="http://schemas.microsoft.com/office/word/2018/wordml/cex" xmlns:w16cid="http://schemas.microsoft.com/office/word/2016/wordml/cid" xmlns:w16="http://schemas.microsoft.com/office/word/2018/wordml" xmlns:w16du="http://schemas.microsoft.com/office/word/2023/wordml/word16du" xmlns:w16sdtdh="http://schemas.microsoft.com/office/word/2020/wordml/sdtdatahash" xmlns:w16sdtfl="http://schemas.microsoft.com/office/word/2024/wordml/sdtformatlock" xmlns:w16se="http://schemas.microsoft.com/office/word/2015/wordml/symex" xmlns:wpg="http://schemas.microsoft.com/office/word/2010/wordprocessingGroup" xmlns:wpi="http://schemas.microsoft.com/office/word/2010/wordprocessingInk" xmlns:wne="http://schemas.microsoft.com/office/word/2006/wordml" xmlns:wps="http://schemas.microsoft.com/office/word/2010/wordprocessingShape" mc:Ignorable="w14 w15 w16se w16cid w16 w16cex w16sdtdh w16sdtfl w16du wp14">
   <w:sdt>
     <w:sdtPr>
-      <w:rPr>
-        <w:rStyle w:val="PageNumber"/>
-      </w:rPr>
-      <w:id w:val="186251697"/>
+      <w:id w:val="1112410439"/>
       <w:docPartObj>
         <w:docPartGallery w:val="Page Numbers (Bottom of Page)"/>
         <w:docPartUnique/>
       </w:docPartObj>
     </w:sdtPr>
+    <w:sdtEndPr>
+      <w:rPr>
+        <w:noProof/>
+      </w:rPr>
+    </w:sdtEndPr>
     <w:sdtContent>
       <w:p>
         <w:pPr>
           <w:pStyle w:val="Footer"/>
-          <w:framePr w:wrap="none" w:vAnchor="text" w:hAnchor="margin" w:xAlign="right" w:y="1"/>
-          <w:jc w:val="center"/>
-          <w:rPr>
-            <w:rStyle w:val="PageNumber"/>
-          </w:rPr>
+          <w:jc w:val="right"/>
         </w:pPr>
         <w:r>
-          <w:rPr>
-            <w:rStyle w:val="PageNumber"/>
-          </w:rPr>
           <w:fldChar w:fldCharType="begin"/>
         </w:r>
         <w:r>
-          <w:rPr>
-            <w:rStyle w:val="PageNumber"/>
-          </w:rPr>
-          <w:instrText xml:space="preserve"> PAGE </w:instrText>
+          <w:instrText xml:space="preserve"> PAGE   \* MERGEFORMAT </w:instrText>
         </w:r>
         <w:r>
-          <w:rPr>
-            <w:rStyle w:val="PageNumber"/>
-          </w:rPr>
           <w:fldChar w:fldCharType="separate"/>
         </w:r>
         <w:r>
           <w:rPr>
-            <w:rStyle w:val="PageNumber"/>
             <w:noProof/>
           </w:rPr>
-          <w:t>13</w:t>
+          <w:t>2</w:t>
         </w:r>
         <w:r>
           <w:rPr>
-            <w:rStyle w:val="PageNumber"/>
+            <w:noProof/>
           </w:rPr>
           <w:fldChar w:fldCharType="end"/>
         </w:r>
@@ -25309,7 +25598,56 @@
   <w:p>
     <w:pPr>
       <w:pStyle w:val="Footer"/>
-      <w:ind w:right="360"/>
+    </w:pPr>
+  </w:p>
+</w:ftr>
+</file>
+
+<file path=word/footer5.xml><?xml version="1.0" encoding="utf-8"?>
+<w:ftr xmlns:wpc="http://schemas.microsoft.com/office/word/2010/wordprocessingCanvas" xmlns:cx="http://schemas.microsoft.com/office/drawing/2014/chartex" xmlns:cx1="http://schemas.microsoft.com/office/drawing/2015/9/8/chartex" xmlns:cx2="http://schemas.microsoft.com/office/drawing/2015/10/21/chartex" xmlns:cx3="http://schemas.microsoft.com/office/drawing/2016/5/9/chartex" xmlns:cx4="http://schemas.microsoft.com/office/drawing/2016/5/10/chartex" xmlns:cx5="http://schemas.microsoft.com/office/drawing/2016/5/11/chartex" xmlns:cx6="http://schemas.microsoft.com/office/drawing/2016/5/12/chartex" xmlns:cx7="http://schemas.microsoft.com/office/drawing/2016/5/13/chartex" xmlns:cx8="http://schemas.microsoft.com/office/drawing/2016/5/14/chartex" xmlns:mc="http://schemas.openxmlformats.org/markup-compatibility/2006" xmlns:aink="http://schemas.microsoft.com/office/drawing/2016/ink" xmlns:am3d="http://schemas.microsoft.com/office/drawing/2017/model3d" xmlns:o="urn:schemas-microsoft-com:office:office" xmlns:oel="http://schemas.microsoft.com/office/2019/extlst" xmlns:r="http://schemas.openxmlformats.org/officeDocument/2006/relationships" xmlns:m="http://schemas.openxmlformats.org/officeDocument/2006/math" xmlns:v="urn:schemas-microsoft-com:vml" xmlns:wp14="http://schemas.microsoft.com/office/word/2010/wordprocessingDrawing" xmlns:wp="http://schemas.openxmlformats.org/drawingml/2006/wordprocessingDrawing" xmlns:w10="urn:schemas-microsoft-com:office:word" xmlns:w="http://schemas.openxmlformats.org/wordprocessingml/2006/main" xmlns:w14="http://schemas.microsoft.com/office/word/2010/wordml" xmlns:w15="http://schemas.microsoft.com/office/word/2012/wordml" xmlns:w16cex="http://schemas.microsoft.com/office/word/2018/wordml/cex" xmlns:w16cid="http://schemas.microsoft.com/office/word/2016/wordml/cid" xmlns:w16="http://schemas.microsoft.com/office/word/2018/wordml" xmlns:w16du="http://schemas.microsoft.com/office/word/2023/wordml/word16du" xmlns:w16sdtdh="http://schemas.microsoft.com/office/word/2020/wordml/sdtdatahash" xmlns:w16sdtfl="http://schemas.microsoft.com/office/word/2024/wordml/sdtformatlock" xmlns:w16se="http://schemas.microsoft.com/office/word/2015/wordml/symex" xmlns:wpg="http://schemas.microsoft.com/office/word/2010/wordprocessingGroup" xmlns:wpi="http://schemas.microsoft.com/office/word/2010/wordprocessingInk" xmlns:wne="http://schemas.microsoft.com/office/word/2006/wordml" xmlns:wps="http://schemas.microsoft.com/office/word/2010/wordprocessingShape" mc:Ignorable="w14 w15 w16se w16cid w16 w16cex w16sdtdh w16sdtfl w16du wp14">
+  <w:sdt>
+    <w:sdtPr>
+      <w:id w:val="-1528326227"/>
+      <w:docPartObj>
+        <w:docPartGallery w:val="Page Numbers (Bottom of Page)"/>
+        <w:docPartUnique/>
+      </w:docPartObj>
+    </w:sdtPr>
+    <w:sdtEndPr>
+      <w:rPr>
+        <w:noProof/>
+      </w:rPr>
+    </w:sdtEndPr>
+    <w:sdtContent>
+      <w:p>
+        <w:pPr>
+          <w:pStyle w:val="Footer"/>
+          <w:jc w:val="right"/>
+        </w:pPr>
+        <w:r>
+          <w:fldChar w:fldCharType="begin"/>
+        </w:r>
+        <w:r>
+          <w:instrText xml:space="preserve"> PAGE  \* Arabic  \* MERGEFORMAT </w:instrText>
+        </w:r>
+        <w:r>
+          <w:fldChar w:fldCharType="separate"/>
+        </w:r>
+        <w:r>
+          <w:rPr>
+            <w:noProof/>
+          </w:rPr>
+          <w:t>12</w:t>
+        </w:r>
+        <w:r>
+          <w:fldChar w:fldCharType="end"/>
+        </w:r>
+      </w:p>
+    </w:sdtContent>
+  </w:sdt>
+  <w:p>
+    <w:pPr>
+      <w:pStyle w:val="Footer"/>
     </w:pPr>
   </w:p>
 </w:ftr>
@@ -25338,6 +25676,26 @@
     </w:p>
   </w:footnote>
 </w:footnotes>
+</file>
+
+<file path=word/header1.xml><?xml version="1.0" encoding="utf-8"?>
+<w:hdr xmlns:wpc="http://schemas.microsoft.com/office/word/2010/wordprocessingCanvas" xmlns:cx="http://schemas.microsoft.com/office/drawing/2014/chartex" xmlns:cx1="http://schemas.microsoft.com/office/drawing/2015/9/8/chartex" xmlns:cx2="http://schemas.microsoft.com/office/drawing/2015/10/21/chartex" xmlns:cx3="http://schemas.microsoft.com/office/drawing/2016/5/9/chartex" xmlns:cx4="http://schemas.microsoft.com/office/drawing/2016/5/10/chartex" xmlns:cx5="http://schemas.microsoft.com/office/drawing/2016/5/11/chartex" xmlns:cx6="http://schemas.microsoft.com/office/drawing/2016/5/12/chartex" xmlns:cx7="http://schemas.microsoft.com/office/drawing/2016/5/13/chartex" xmlns:cx8="http://schemas.microsoft.com/office/drawing/2016/5/14/chartex" xmlns:mc="http://schemas.openxmlformats.org/markup-compatibility/2006" xmlns:aink="http://schemas.microsoft.com/office/drawing/2016/ink" xmlns:am3d="http://schemas.microsoft.com/office/drawing/2017/model3d" xmlns:o="urn:schemas-microsoft-com:office:office" xmlns:oel="http://schemas.microsoft.com/office/2019/extlst" xmlns:r="http://schemas.openxmlformats.org/officeDocument/2006/relationships" xmlns:m="http://schemas.openxmlformats.org/officeDocument/2006/math" xmlns:v="urn:schemas-microsoft-com:vml" xmlns:wp14="http://schemas.microsoft.com/office/word/2010/wordprocessingDrawing" xmlns:wp="http://schemas.openxmlformats.org/drawingml/2006/wordprocessingDrawing" xmlns:w10="urn:schemas-microsoft-com:office:word" xmlns:w="http://schemas.openxmlformats.org/wordprocessingml/2006/main" xmlns:w14="http://schemas.microsoft.com/office/word/2010/wordml" xmlns:w15="http://schemas.microsoft.com/office/word/2012/wordml" xmlns:w16cex="http://schemas.microsoft.com/office/word/2018/wordml/cex" xmlns:w16cid="http://schemas.microsoft.com/office/word/2016/wordml/cid" xmlns:w16="http://schemas.microsoft.com/office/word/2018/wordml" xmlns:w16du="http://schemas.microsoft.com/office/word/2023/wordml/word16du" xmlns:w16sdtdh="http://schemas.microsoft.com/office/word/2020/wordml/sdtdatahash" xmlns:w16sdtfl="http://schemas.microsoft.com/office/word/2024/wordml/sdtformatlock" xmlns:w16se="http://schemas.microsoft.com/office/word/2015/wordml/symex" xmlns:wpg="http://schemas.microsoft.com/office/word/2010/wordprocessingGroup" xmlns:wpi="http://schemas.microsoft.com/office/word/2010/wordprocessingInk" xmlns:wne="http://schemas.microsoft.com/office/word/2006/wordml" xmlns:wps="http://schemas.microsoft.com/office/word/2010/wordprocessingShape" mc:Ignorable="w14 w15 w16se w16cid w16 w16cex w16sdtdh w16sdtfl w16du wp14">
+  <w:p>
+    <w:pPr>
+      <w:pStyle w:val="Header"/>
+    </w:pPr>
+  </w:p>
+</w:hdr>
+</file>
+
+<file path=word/header2.xml><?xml version="1.0" encoding="utf-8"?>
+<w:hdr xmlns:wpc="http://schemas.microsoft.com/office/word/2010/wordprocessingCanvas" xmlns:cx="http://schemas.microsoft.com/office/drawing/2014/chartex" xmlns:cx1="http://schemas.microsoft.com/office/drawing/2015/9/8/chartex" xmlns:cx2="http://schemas.microsoft.com/office/drawing/2015/10/21/chartex" xmlns:cx3="http://schemas.microsoft.com/office/drawing/2016/5/9/chartex" xmlns:cx4="http://schemas.microsoft.com/office/drawing/2016/5/10/chartex" xmlns:cx5="http://schemas.microsoft.com/office/drawing/2016/5/11/chartex" xmlns:cx6="http://schemas.microsoft.com/office/drawing/2016/5/12/chartex" xmlns:cx7="http://schemas.microsoft.com/office/drawing/2016/5/13/chartex" xmlns:cx8="http://schemas.microsoft.com/office/drawing/2016/5/14/chartex" xmlns:mc="http://schemas.openxmlformats.org/markup-compatibility/2006" xmlns:aink="http://schemas.microsoft.com/office/drawing/2016/ink" xmlns:am3d="http://schemas.microsoft.com/office/drawing/2017/model3d" xmlns:o="urn:schemas-microsoft-com:office:office" xmlns:oel="http://schemas.microsoft.com/office/2019/extlst" xmlns:r="http://schemas.openxmlformats.org/officeDocument/2006/relationships" xmlns:m="http://schemas.openxmlformats.org/officeDocument/2006/math" xmlns:v="urn:schemas-microsoft-com:vml" xmlns:wp14="http://schemas.microsoft.com/office/word/2010/wordprocessingDrawing" xmlns:wp="http://schemas.openxmlformats.org/drawingml/2006/wordprocessingDrawing" xmlns:w10="urn:schemas-microsoft-com:office:word" xmlns:w="http://schemas.openxmlformats.org/wordprocessingml/2006/main" xmlns:w14="http://schemas.microsoft.com/office/word/2010/wordml" xmlns:w15="http://schemas.microsoft.com/office/word/2012/wordml" xmlns:w16cex="http://schemas.microsoft.com/office/word/2018/wordml/cex" xmlns:w16cid="http://schemas.microsoft.com/office/word/2016/wordml/cid" xmlns:w16="http://schemas.microsoft.com/office/word/2018/wordml" xmlns:w16du="http://schemas.microsoft.com/office/word/2023/wordml/word16du" xmlns:w16sdtdh="http://schemas.microsoft.com/office/word/2020/wordml/sdtdatahash" xmlns:w16sdtfl="http://schemas.microsoft.com/office/word/2024/wordml/sdtformatlock" xmlns:w16se="http://schemas.microsoft.com/office/word/2015/wordml/symex" xmlns:wpg="http://schemas.microsoft.com/office/word/2010/wordprocessingGroup" xmlns:wpi="http://schemas.microsoft.com/office/word/2010/wordprocessingInk" xmlns:wne="http://schemas.microsoft.com/office/word/2006/wordml" xmlns:wps="http://schemas.microsoft.com/office/word/2010/wordprocessingShape" mc:Ignorable="w14 w15 w16se w16cid w16 w16cex w16sdtdh w16sdtfl w16du wp14">
+  <w:p>
+    <w:pPr>
+      <w:pStyle w:val="Header"/>
+    </w:pPr>
+  </w:p>
+</w:hdr>
 </file>
 
 <file path=word/numbering.xml><?xml version="1.0" encoding="utf-8"?>

</xml_diff>